<commit_message>
ultimas alteraçoes no site e banco
</commit_message>
<xml_diff>
--- a/socio.docx
+++ b/socio.docx
@@ -63,7 +63,28 @@
           <w:rFonts w:ascii="Arial" w:hAnsi="Arial" w:cs="Arial"/>
           <w:color w:val="000000" w:themeColor="text1"/>
         </w:rPr>
-        <w:t>, que é um dos meus artistas favoritos. Acabei me fascinando não só pelo espetáculo, mas também pela energia dos jogos e a complexidade das jogadas. Des</w:t>
+        <w:t xml:space="preserve">, que é um dos meus artistas favoritos. Acabei me fascinando não só pelo </w:t>
+      </w:r>
+      <w:r>
+        <w:rPr>
+          <w:rFonts w:ascii="Arial" w:hAnsi="Arial" w:cs="Arial"/>
+          <w:color w:val="000000" w:themeColor="text1"/>
+        </w:rPr>
+        <w:t>show</w:t>
+      </w:r>
+      <w:r>
+        <w:rPr>
+          <w:rFonts w:ascii="Arial" w:hAnsi="Arial" w:cs="Arial"/>
+          <w:color w:val="000000" w:themeColor="text1"/>
+        </w:rPr>
+        <w:t>, mas também pela energia do jogo</w:t>
+      </w:r>
+      <w:r>
+        <w:rPr>
+          <w:rFonts w:ascii="Arial" w:hAnsi="Arial" w:cs="Arial"/>
+          <w:color w:val="000000" w:themeColor="text1"/>
+        </w:rPr>
+        <w:t xml:space="preserve"> e a complexidade das jogadas. Des</w:t>
       </w:r>
       <w:r>
         <w:rPr>
@@ -77,196 +98,190 @@
           <w:rFonts w:ascii="Arial" w:hAnsi="Arial" w:cs="Arial"/>
           <w:color w:val="000000" w:themeColor="text1"/>
         </w:rPr>
-        <w:t xml:space="preserve">, os times e a cultura do futebol americano. Escolhi esse tema porque realmente me empolga e faz parte da minha rotina: assisto aos jogos, acompanho notícias e gosto </w:t>
+        <w:t>, os times e a cultura do futebol americano. Escolhi esse tema porque realmente me empolga e faz parte da minha rotina: assisto aos jogos, acompanho notícias e gosto de conversar sobre isso com outras pessoas.</w:t>
+      </w:r>
+    </w:p>
+    <w:p>
+      <w:pPr>
+        <w:spacing w:after="0"/>
+        <w:rPr>
+          <w:rFonts w:ascii="Arial" w:hAnsi="Arial" w:cs="Arial"/>
+          <w:color w:val="000000" w:themeColor="text1"/>
+        </w:rPr>
+      </w:pPr>
+    </w:p>
+    <w:p>
+      <w:pPr>
+        <w:pStyle w:val="Ttulo4"/>
+        <w:rPr>
+          <w:rFonts w:ascii="Arial" w:hAnsi="Arial" w:cs="Arial"/>
+          <w:color w:val="000000" w:themeColor="text1"/>
+        </w:rPr>
+      </w:pPr>
+      <w:r>
+        <w:rPr>
+          <w:rFonts w:ascii="Arial" w:hAnsi="Arial" w:cs="Arial"/>
+          <w:color w:val="000000" w:themeColor="text1"/>
+        </w:rPr>
+        <w:t>▪ Você deve demonstrar quais valores seus estão representados em seu desafio individual.</w:t>
+      </w:r>
+    </w:p>
+    <w:p>
+      <w:pPr>
+        <w:spacing w:before="100" w:beforeAutospacing="1" w:after="100" w:afterAutospacing="1"/>
+        <w:rPr>
+          <w:rFonts w:ascii="Arial" w:hAnsi="Arial" w:cs="Arial"/>
+          <w:color w:val="000000" w:themeColor="text1"/>
+        </w:rPr>
+      </w:pPr>
+      <w:r>
+        <w:rPr>
+          <w:rFonts w:ascii="Arial" w:hAnsi="Arial" w:cs="Arial"/>
+          <w:color w:val="000000" w:themeColor="text1"/>
+        </w:rPr>
+        <w:t xml:space="preserve">Os principais valores que coloquei neste projeto foram </w:t>
+      </w:r>
+      <w:r>
+        <w:rPr>
+          <w:rStyle w:val="Forte"/>
+          <w:rFonts w:ascii="Arial" w:hAnsi="Arial" w:cs="Arial"/>
+          <w:color w:val="000000" w:themeColor="text1"/>
+        </w:rPr>
+        <w:t>dedicação, curiosidade e criatividade</w:t>
+      </w:r>
+      <w:r>
+        <w:rPr>
+          <w:rFonts w:ascii="Arial" w:hAnsi="Arial" w:cs="Arial"/>
+          <w:color w:val="000000" w:themeColor="text1"/>
+        </w:rPr>
+        <w:t>. Precisei me dedicar bastante para pesquisar sobre a NFL e organizar as informações de forma clara e interessante. A curiosidade me levou a buscar formas de melhorar o layout e tornar a navegação mais agradável. E a criatividade foi essencial para apresentar o conteúdo de um jeito envolvente, usando banners, cores fortes e uma linguagem acessível.</w:t>
+      </w:r>
+    </w:p>
+    <w:p>
+      <w:pPr>
+        <w:spacing w:after="0"/>
+        <w:rPr>
+          <w:rFonts w:ascii="Arial" w:hAnsi="Arial" w:cs="Arial"/>
+          <w:color w:val="000000" w:themeColor="text1"/>
+        </w:rPr>
+      </w:pPr>
+    </w:p>
+    <w:p>
+      <w:pPr>
+        <w:pStyle w:val="Ttulo4"/>
+        <w:rPr>
+          <w:rFonts w:ascii="Arial" w:hAnsi="Arial" w:cs="Arial"/>
+          <w:color w:val="000000" w:themeColor="text1"/>
+        </w:rPr>
+      </w:pPr>
+      <w:r>
+        <w:rPr>
+          <w:rFonts w:ascii="Arial" w:hAnsi="Arial" w:cs="Arial"/>
+          <w:color w:val="000000" w:themeColor="text1"/>
+        </w:rPr>
+        <w:t>▪ Qual foi a maior dificuldade?</w:t>
+      </w:r>
+    </w:p>
+    <w:p>
+      <w:pPr>
+        <w:spacing w:before="100" w:beforeAutospacing="1" w:after="100" w:afterAutospacing="1"/>
+        <w:rPr>
+          <w:rFonts w:ascii="Arial" w:hAnsi="Arial" w:cs="Arial"/>
+          <w:color w:val="000000" w:themeColor="text1"/>
+        </w:rPr>
+      </w:pPr>
+      <w:r>
+        <w:rPr>
+          <w:rFonts w:ascii="Arial" w:hAnsi="Arial" w:cs="Arial"/>
+          <w:color w:val="000000" w:themeColor="text1"/>
+        </w:rPr>
+        <w:t>A maior dificuldade foi com CSS, como ajustar espaçamentos e posicionamento de imagens, e precisei revisar bastante o código até que tudo funcionasse corretamente.</w:t>
+      </w:r>
+    </w:p>
+    <w:p>
+      <w:pPr>
+        <w:spacing w:after="0"/>
+        <w:rPr>
+          <w:rFonts w:ascii="Arial" w:hAnsi="Arial" w:cs="Arial"/>
+          <w:color w:val="000000" w:themeColor="text1"/>
+        </w:rPr>
+      </w:pPr>
+    </w:p>
+    <w:p>
+      <w:pPr>
+        <w:pStyle w:val="Ttulo4"/>
+        <w:rPr>
+          <w:rFonts w:ascii="Arial" w:hAnsi="Arial" w:cs="Arial"/>
+          <w:color w:val="000000" w:themeColor="text1"/>
+        </w:rPr>
+      </w:pPr>
+      <w:r>
+        <w:rPr>
+          <w:rFonts w:ascii="Arial" w:hAnsi="Arial" w:cs="Arial"/>
+          <w:color w:val="000000" w:themeColor="text1"/>
+        </w:rPr>
+        <w:t>▪ Qual foi a maior superação na realização desse desafio?</w:t>
+      </w:r>
+    </w:p>
+    <w:p>
+      <w:pPr>
+        <w:spacing w:before="100" w:beforeAutospacing="1" w:after="100" w:afterAutospacing="1"/>
+        <w:rPr>
+          <w:rFonts w:ascii="Arial" w:hAnsi="Arial" w:cs="Arial"/>
+          <w:color w:val="000000" w:themeColor="text1"/>
+        </w:rPr>
+      </w:pPr>
+      <w:r>
+        <w:rPr>
+          <w:rFonts w:ascii="Arial" w:hAnsi="Arial" w:cs="Arial"/>
+          <w:color w:val="000000" w:themeColor="text1"/>
+        </w:rPr>
+        <w:t>A maior superação foi ver o site tomando forma e perceber que eu era capaz de criar algo funcional e visualmente agradável do zero. Ver o resultado final funcionando me trouxe muita satisfação e confiança.</w:t>
+      </w:r>
+    </w:p>
+    <w:p>
+      <w:pPr>
+        <w:spacing w:after="0"/>
+        <w:rPr>
+          <w:rFonts w:ascii="Arial" w:hAnsi="Arial" w:cs="Arial"/>
+          <w:color w:val="000000" w:themeColor="text1"/>
+        </w:rPr>
+      </w:pPr>
+    </w:p>
+    <w:p>
+      <w:pPr>
+        <w:pStyle w:val="Ttulo4"/>
+        <w:rPr>
+          <w:rFonts w:ascii="Arial" w:hAnsi="Arial" w:cs="Arial"/>
+          <w:color w:val="000000" w:themeColor="text1"/>
+        </w:rPr>
+      </w:pPr>
+      <w:r>
+        <w:rPr>
+          <w:rFonts w:ascii="Arial" w:hAnsi="Arial" w:cs="Arial"/>
+          <w:color w:val="000000" w:themeColor="text1"/>
+        </w:rPr>
+        <w:t>▪ Há alguém que deva receber a sua gratidão por você ter conseguido chegar ao resultado final?</w:t>
+      </w:r>
+    </w:p>
+    <w:p>
+      <w:pPr>
+        <w:spacing w:before="100" w:beforeAutospacing="1" w:after="100" w:afterAutospacing="1"/>
+        <w:rPr>
+          <w:rFonts w:ascii="Arial" w:hAnsi="Arial" w:cs="Arial"/>
+          <w:color w:val="000000" w:themeColor="text1"/>
+          <w:u w:val="single"/>
+        </w:rPr>
+      </w:pPr>
+      <w:r>
+        <w:rPr>
+          <w:rFonts w:ascii="Arial" w:hAnsi="Arial" w:cs="Arial"/>
+          <w:color w:val="000000" w:themeColor="text1"/>
+        </w:rPr>
+        <w:t>Sim, sou muito grato(a) à minha família e à Anna, que deram sugestões valiosas durante o processo, me ajudaram nos momentos de dificuldade e me apoiaram do começo ao fim.</w:t>
       </w:r>
       <w:bookmarkStart w:id="0" w:name="_GoBack"/>
-      <w:r>
-        <w:rPr>
-          <w:rFonts w:ascii="Arial" w:hAnsi="Arial" w:cs="Arial"/>
-          <w:color w:val="000000" w:themeColor="text1"/>
-        </w:rPr>
-        <w:t>de conversar sobre isso com outras pessoas.</w:t>
-      </w:r>
-    </w:p>
-    <w:bookmarkEnd w:id="0"/>
-    <w:p>
-      <w:pPr>
-        <w:spacing w:after="0"/>
-        <w:rPr>
-          <w:rFonts w:ascii="Arial" w:hAnsi="Arial" w:cs="Arial"/>
-          <w:color w:val="000000" w:themeColor="text1"/>
-        </w:rPr>
-      </w:pPr>
-    </w:p>
-    <w:p>
-      <w:pPr>
-        <w:pStyle w:val="Ttulo4"/>
-        <w:rPr>
-          <w:rFonts w:ascii="Arial" w:hAnsi="Arial" w:cs="Arial"/>
-          <w:color w:val="000000" w:themeColor="text1"/>
-        </w:rPr>
-      </w:pPr>
-      <w:r>
-        <w:rPr>
-          <w:rFonts w:ascii="Arial" w:hAnsi="Arial" w:cs="Arial"/>
-          <w:color w:val="000000" w:themeColor="text1"/>
-        </w:rPr>
-        <w:t>▪ Você deve demonstrar quais valores seus estão representados em seu desafio individual.</w:t>
-      </w:r>
-    </w:p>
-    <w:p>
-      <w:pPr>
-        <w:spacing w:before="100" w:beforeAutospacing="1" w:after="100" w:afterAutospacing="1"/>
-        <w:rPr>
-          <w:rFonts w:ascii="Arial" w:hAnsi="Arial" w:cs="Arial"/>
-          <w:color w:val="000000" w:themeColor="text1"/>
-        </w:rPr>
-      </w:pPr>
-      <w:r>
-        <w:rPr>
-          <w:rFonts w:ascii="Arial" w:hAnsi="Arial" w:cs="Arial"/>
-          <w:color w:val="000000" w:themeColor="text1"/>
-        </w:rPr>
-        <w:t xml:space="preserve">Os principais valores que coloquei neste projeto foram </w:t>
-      </w:r>
-      <w:r>
-        <w:rPr>
-          <w:rStyle w:val="Forte"/>
-          <w:rFonts w:ascii="Arial" w:hAnsi="Arial" w:cs="Arial"/>
-          <w:color w:val="000000" w:themeColor="text1"/>
-        </w:rPr>
-        <w:t>dedicação, curiosidade e criatividade</w:t>
-      </w:r>
-      <w:r>
-        <w:rPr>
-          <w:rFonts w:ascii="Arial" w:hAnsi="Arial" w:cs="Arial"/>
-          <w:color w:val="000000" w:themeColor="text1"/>
-        </w:rPr>
-        <w:t>. Precisei me dedicar bastante para pesquisar sobre a NFL e organizar as informações de forma clara e interessante. A curiosidade me levou a buscar formas de melhorar o layout e tornar a navegação mais agradável. E a criatividade foi essencial para apresentar o conteúdo de um jeito envolvente, usando banners, cores fortes e uma linguagem acessível.</w:t>
-      </w:r>
-    </w:p>
-    <w:p>
-      <w:pPr>
-        <w:spacing w:after="0"/>
-        <w:rPr>
-          <w:rFonts w:ascii="Arial" w:hAnsi="Arial" w:cs="Arial"/>
-          <w:color w:val="000000" w:themeColor="text1"/>
-        </w:rPr>
-      </w:pPr>
-    </w:p>
-    <w:p>
-      <w:pPr>
-        <w:pStyle w:val="Ttulo4"/>
-        <w:rPr>
-          <w:rFonts w:ascii="Arial" w:hAnsi="Arial" w:cs="Arial"/>
-          <w:color w:val="000000" w:themeColor="text1"/>
-        </w:rPr>
-      </w:pPr>
-      <w:r>
-        <w:rPr>
-          <w:rFonts w:ascii="Arial" w:hAnsi="Arial" w:cs="Arial"/>
-          <w:color w:val="000000" w:themeColor="text1"/>
-        </w:rPr>
-        <w:t>▪ Qual foi a maior dificuldade?</w:t>
-      </w:r>
-    </w:p>
-    <w:p>
-      <w:pPr>
-        <w:spacing w:before="100" w:beforeAutospacing="1" w:after="100" w:afterAutospacing="1"/>
-        <w:rPr>
-          <w:rFonts w:ascii="Arial" w:hAnsi="Arial" w:cs="Arial"/>
-          <w:color w:val="000000" w:themeColor="text1"/>
-        </w:rPr>
-      </w:pPr>
-      <w:r>
-        <w:rPr>
-          <w:rFonts w:ascii="Arial" w:hAnsi="Arial" w:cs="Arial"/>
-          <w:color w:val="000000" w:themeColor="text1"/>
-        </w:rPr>
-        <w:t>A maior dificuldade foi organizar o conteúdo visualmente de forma equilibrada. Também enfrentei alguns desafios com CSS, como ajustar espaçamentos e posicionamento de imagens, e precisei revisar bastante o código até que tudo funcionasse corretamente.</w:t>
-      </w:r>
-    </w:p>
-    <w:p>
-      <w:pPr>
-        <w:spacing w:after="0"/>
-        <w:rPr>
-          <w:rFonts w:ascii="Arial" w:hAnsi="Arial" w:cs="Arial"/>
-          <w:color w:val="000000" w:themeColor="text1"/>
-        </w:rPr>
-      </w:pPr>
-    </w:p>
-    <w:p>
-      <w:pPr>
-        <w:pStyle w:val="Ttulo4"/>
-        <w:rPr>
-          <w:rFonts w:ascii="Arial" w:hAnsi="Arial" w:cs="Arial"/>
-          <w:color w:val="000000" w:themeColor="text1"/>
-        </w:rPr>
-      </w:pPr>
-      <w:r>
-        <w:rPr>
-          <w:rFonts w:ascii="Arial" w:hAnsi="Arial" w:cs="Arial"/>
-          <w:color w:val="000000" w:themeColor="text1"/>
-        </w:rPr>
-        <w:t>▪ Qual foi a maior superação na realização desse desafio?</w:t>
-      </w:r>
-    </w:p>
-    <w:p>
-      <w:pPr>
-        <w:spacing w:before="100" w:beforeAutospacing="1" w:after="100" w:afterAutospacing="1"/>
-        <w:rPr>
-          <w:rFonts w:ascii="Arial" w:hAnsi="Arial" w:cs="Arial"/>
-          <w:color w:val="000000" w:themeColor="text1"/>
-        </w:rPr>
-      </w:pPr>
-      <w:r>
-        <w:rPr>
-          <w:rFonts w:ascii="Arial" w:hAnsi="Arial" w:cs="Arial"/>
-          <w:color w:val="000000" w:themeColor="text1"/>
-        </w:rPr>
-        <w:t>A maior superação foi ver o site tomando forma e perceber que eu era capaz de criar algo funcional e visualmente agradável do zero. Ver o resultado final funcionando me trouxe muita satisfação e confiança.</w:t>
-      </w:r>
-    </w:p>
-    <w:p>
-      <w:pPr>
-        <w:spacing w:after="0"/>
-        <w:rPr>
-          <w:rFonts w:ascii="Arial" w:hAnsi="Arial" w:cs="Arial"/>
-          <w:color w:val="000000" w:themeColor="text1"/>
-        </w:rPr>
-      </w:pPr>
-    </w:p>
-    <w:p>
-      <w:pPr>
-        <w:pStyle w:val="Ttulo4"/>
-        <w:rPr>
-          <w:rFonts w:ascii="Arial" w:hAnsi="Arial" w:cs="Arial"/>
-          <w:color w:val="000000" w:themeColor="text1"/>
-        </w:rPr>
-      </w:pPr>
-      <w:r>
-        <w:rPr>
-          <w:rFonts w:ascii="Arial" w:hAnsi="Arial" w:cs="Arial"/>
-          <w:color w:val="000000" w:themeColor="text1"/>
-        </w:rPr>
-        <w:t>▪ Há alguém que deva receber a sua gratidão por você ter conseguido chegar ao resultado final?</w:t>
-      </w:r>
-    </w:p>
-    <w:p>
-      <w:pPr>
-        <w:spacing w:before="100" w:beforeAutospacing="1" w:after="100" w:afterAutospacing="1"/>
-        <w:rPr>
-          <w:rFonts w:ascii="Arial" w:hAnsi="Arial" w:cs="Arial"/>
-          <w:color w:val="000000" w:themeColor="text1"/>
-        </w:rPr>
-      </w:pPr>
-      <w:r>
-        <w:rPr>
-          <w:rFonts w:ascii="Arial" w:hAnsi="Arial" w:cs="Arial"/>
-          <w:color w:val="000000" w:themeColor="text1"/>
-        </w:rPr>
-        <w:t>Sim, sou muito grato(a) à minha família e à Anna, que deram sugestões valiosas durante o processo, me ajudaram nos momentos de dificuldade e me apoiaram do começo ao fim.</w:t>
-      </w:r>
+      <w:bookmarkEnd w:id="0"/>
     </w:p>
     <w:p/>
     <w:sectPr>

</xml_diff>